<commit_message>
finished math220 assingment 1
</commit_message>
<xml_diff>
--- a/MATH220/a1.docx
+++ b/MATH220/a1.docx
@@ -843,6 +843,733 @@
           <w:lang w:val="en-US"/>
         </w:rPr>
       </w:pPr>
+    </w:p>
+    <w:p>
+      <w:pPr>
+        <w:rPr>
+          <w:lang w:val="en-US"/>
+        </w:rPr>
+      </w:pPr>
+      <w:r>
+        <w:rPr>
+          <w:lang w:val="en-US"/>
+        </w:rPr>
+        <w:t>3</w:t>
+      </w:r>
+    </w:p>
+    <w:p>
+      <w:pPr>
+        <w:rPr>
+          <w:lang w:val="en-US"/>
+        </w:rPr>
+      </w:pPr>
+      <w:r>
+        <w:rPr>
+          <w:lang w:val="en-US"/>
+        </w:rPr>
+        <w:t>A</w:t>
+      </w:r>
+    </w:p>
+    <w:p>
+      <w:pPr>
+        <w:rPr>
+          <w:lang w:val="en-US"/>
+        </w:rPr>
+      </w:pPr>
+      <w:r>
+        <w:rPr>
+          <w:lang w:val="en-US"/>
+        </w:rPr>
+        <w:t>X = [[1, 0] [13, 0], [13, 0]]</w:t>
+      </w:r>
+    </w:p>
+    <w:p>
+      <w:pPr>
+        <w:rPr>
+          <w:lang w:val="en-US"/>
+        </w:rPr>
+      </w:pPr>
+      <w:r>
+        <w:rPr>
+          <w:lang w:val="en-US"/>
+        </w:rPr>
+        <w:t>y = [5  3]x</w:t>
+      </w:r>
+      <w:r>
+        <w:rPr>
+          <w:lang w:val="en-US"/>
+        </w:rPr>
+        <w:t xml:space="preserve"> + [14] for x in X</w:t>
+      </w:r>
+    </w:p>
+    <w:p>
+      <w:pPr>
+        <w:rPr>
+          <w:lang w:val="en-US"/>
+        </w:rPr>
+      </w:pPr>
+      <w:r>
+        <w:rPr>
+          <w:lang w:val="en-US"/>
+        </w:rPr>
+        <w:t xml:space="preserve">       [</w:t>
+      </w:r>
+      <w:proofErr w:type="gramStart"/>
+      <w:r>
+        <w:rPr>
+          <w:lang w:val="en-US"/>
+        </w:rPr>
+        <w:t>3  0</w:t>
+      </w:r>
+      <w:proofErr w:type="gramEnd"/>
+      <w:r>
+        <w:rPr>
+          <w:lang w:val="en-US"/>
+        </w:rPr>
+        <w:t>]      [ 2]</w:t>
+      </w:r>
+    </w:p>
+    <w:p>
+      <w:pPr>
+        <w:rPr>
+          <w:lang w:val="en-US"/>
+        </w:rPr>
+      </w:pPr>
+    </w:p>
+    <w:p>
+      <w:pPr>
+        <w:rPr>
+          <w:lang w:val="en-US"/>
+        </w:rPr>
+      </w:pPr>
+      <w:r>
+        <w:rPr>
+          <w:lang w:val="en-US"/>
+        </w:rPr>
+        <w:t xml:space="preserve">Y = </w:t>
+      </w:r>
+      <w:r>
+        <w:rPr>
+          <w:lang w:val="en-US"/>
+        </w:rPr>
+        <w:t>['t', 'd', 'b', 'n', 'b', 'n']</w:t>
+      </w:r>
+    </w:p>
+    <w:p>
+      <w:pPr>
+        <w:rPr>
+          <w:lang w:val="en-US"/>
+        </w:rPr>
+      </w:pPr>
+      <w:proofErr w:type="spellStart"/>
+      <w:r>
+        <w:rPr>
+          <w:lang w:val="en-US"/>
+        </w:rPr>
+        <w:t>Tdbnbn</w:t>
+      </w:r>
+      <w:proofErr w:type="spellEnd"/>
+    </w:p>
+    <w:p>
+      <w:pPr>
+        <w:rPr>
+          <w:lang w:val="en-US"/>
+        </w:rPr>
+      </w:pPr>
+    </w:p>
+    <w:p>
+      <w:pPr>
+        <w:rPr>
+          <w:lang w:val="en-US"/>
+        </w:rPr>
+      </w:pPr>
+      <w:r>
+        <w:rPr>
+          <w:lang w:val="en-US"/>
+        </w:rPr>
+        <w:t>B</w:t>
+      </w:r>
+    </w:p>
+    <w:p>
+      <w:pPr>
+        <w:rPr>
+          <w:lang w:val="en-US"/>
+        </w:rPr>
+      </w:pPr>
+      <w:r>
+        <w:rPr>
+          <w:lang w:val="en-US"/>
+        </w:rPr>
+        <w:t>Find C</w:t>
+      </w:r>
+      <w:r>
+        <w:rPr>
+          <w:vertAlign w:val="superscript"/>
+          <w:lang w:val="en-US"/>
+        </w:rPr>
+        <w:t>-1</w:t>
+      </w:r>
+      <w:r>
+        <w:rPr>
+          <w:lang w:val="en-US"/>
+        </w:rPr>
+        <w:t xml:space="preserve"> mod </w:t>
+      </w:r>
+      <w:proofErr w:type="gramStart"/>
+      <w:r>
+        <w:rPr>
+          <w:lang w:val="en-US"/>
+        </w:rPr>
+        <w:t>26</w:t>
+      </w:r>
+      <w:proofErr w:type="gramEnd"/>
+    </w:p>
+    <w:p>
+      <w:pPr>
+        <w:rPr>
+          <w:lang w:val="en-US"/>
+        </w:rPr>
+      </w:pPr>
+      <w:r>
+        <w:rPr>
+          <w:lang w:val="en-US"/>
+        </w:rPr>
+        <w:lastRenderedPageBreak/>
+        <w:t>C</w:t>
+      </w:r>
+      <w:r>
+        <w:rPr>
+          <w:vertAlign w:val="superscript"/>
+          <w:lang w:val="en-US"/>
+        </w:rPr>
+        <w:t>-1</w:t>
+      </w:r>
+      <w:r>
+        <w:rPr>
+          <w:lang w:val="en-US"/>
+        </w:rPr>
+        <w:t xml:space="preserve"> = </w:t>
+      </w:r>
+      <w:r>
+        <w:rPr>
+          <w:lang w:val="en-US"/>
+        </w:rPr>
+        <w:tab/>
+        <w:t>0</w:t>
+      </w:r>
+      <w:r>
+        <w:rPr>
+          <w:lang w:val="en-US"/>
+        </w:rPr>
+        <w:tab/>
+        <w:t>1/3</w:t>
+      </w:r>
+    </w:p>
+    <w:p>
+      <w:pPr>
+        <w:rPr>
+          <w:lang w:val="en-US"/>
+        </w:rPr>
+      </w:pPr>
+      <w:r>
+        <w:rPr>
+          <w:lang w:val="en-US"/>
+        </w:rPr>
+        <w:tab/>
+        <w:t>1/3</w:t>
+      </w:r>
+      <w:r>
+        <w:rPr>
+          <w:lang w:val="en-US"/>
+        </w:rPr>
+        <w:tab/>
+        <w:t>-5/9</w:t>
+      </w:r>
+    </w:p>
+    <w:p>
+      <w:pPr>
+        <w:rPr>
+          <w:lang w:val="en-US"/>
+        </w:rPr>
+      </w:pPr>
+    </w:p>
+    <w:p>
+      <w:pPr>
+        <w:rPr>
+          <w:lang w:val="en-US"/>
+        </w:rPr>
+      </w:pPr>
+      <w:r>
+        <w:rPr>
+          <w:lang w:val="en-US"/>
+        </w:rPr>
+        <w:t>Y = C</w:t>
+      </w:r>
+      <w:r>
+        <w:rPr>
+          <w:vertAlign w:val="superscript"/>
+          <w:lang w:val="en-US"/>
+        </w:rPr>
+        <w:t>-1</w:t>
+      </w:r>
+      <w:r>
+        <w:rPr>
+          <w:lang w:val="en-US"/>
+        </w:rPr>
+        <w:t>(Y-D)</w:t>
+      </w:r>
+    </w:p>
+    <w:p>
+      <w:pPr>
+        <w:rPr>
+          <w:lang w:val="en-US"/>
+        </w:rPr>
+      </w:pPr>
+      <w:r>
+        <w:rPr>
+          <w:lang w:val="en-US"/>
+        </w:rPr>
+        <w:t>Y = C</w:t>
+      </w:r>
+      <w:r>
+        <w:rPr>
+          <w:vertAlign w:val="superscript"/>
+          <w:lang w:val="en-US"/>
+        </w:rPr>
+        <w:t>-1</w:t>
+      </w:r>
+      <w:r>
+        <w:rPr>
+          <w:lang w:val="en-US"/>
+        </w:rPr>
+        <w:t>Y – C</w:t>
+      </w:r>
+      <w:r>
+        <w:rPr>
+          <w:vertAlign w:val="superscript"/>
+          <w:lang w:val="en-US"/>
+        </w:rPr>
+        <w:t>-1</w:t>
+      </w:r>
+      <w:r>
+        <w:rPr>
+          <w:lang w:val="en-US"/>
+        </w:rPr>
+        <w:t>D</w:t>
+      </w:r>
+    </w:p>
+    <w:p>
+      <w:pPr>
+        <w:rPr>
+          <w:lang w:val="en-US"/>
+        </w:rPr>
+      </w:pPr>
+      <w:r>
+        <w:rPr>
+          <w:noProof/>
+          <w:lang w:val="en-US"/>
+        </w:rPr>
+        <mc:AlternateContent>
+          <mc:Choice Requires="wpi">
+            <w:drawing>
+              <wp:anchor distT="0" distB="0" distL="114300" distR="114300" simplePos="0" relativeHeight="251664384" behindDoc="0" locked="0" layoutInCell="1" allowOverlap="1" wp14:anchorId="516D586E" wp14:editId="188FE004">
+                <wp:simplePos x="0" y="0"/>
+                <wp:positionH relativeFrom="column">
+                  <wp:posOffset>2122607</wp:posOffset>
+                </wp:positionH>
+                <wp:positionV relativeFrom="paragraph">
+                  <wp:posOffset>-5176</wp:posOffset>
+                </wp:positionV>
+                <wp:extent cx="171720" cy="480960"/>
+                <wp:effectExtent l="38100" t="38100" r="38100" b="33655"/>
+                <wp:wrapNone/>
+                <wp:docPr id="6" name="Ink 6"/>
+                <wp:cNvGraphicFramePr>
+                  <a:graphicFrameLocks xmlns:a="http://schemas.openxmlformats.org/drawingml/2006/main"/>
+                </wp:cNvGraphicFramePr>
+                <a:graphic xmlns:a="http://schemas.openxmlformats.org/drawingml/2006/main">
+                  <a:graphicData uri="http://schemas.microsoft.com/office/word/2010/wordprocessingInk">
+                    <w14:contentPart bwMode="auto" r:id="rId5">
+                      <w14:nvContentPartPr>
+                        <w14:cNvContentPartPr>
+                          <a14:cpLocks xmlns:a14="http://schemas.microsoft.com/office/drawing/2010/main" noRot="1"/>
+                        </w14:cNvContentPartPr>
+                      </w14:nvContentPartPr>
+                      <w14:xfrm>
+                        <a:off x="0" y="0"/>
+                        <a:ext cx="171720" cy="480960"/>
+                      </w14:xfrm>
+                    </w14:contentPart>
+                  </a:graphicData>
+                </a:graphic>
+              </wp:anchor>
+            </w:drawing>
+          </mc:Choice>
+          <mc:Fallback>
+            <w:pict>
+              <v:shapetype w14:anchorId="6B5BC1EB" id="_x0000_t75" coordsize="21600,21600" o:spt="75" o:preferrelative="t" path="m@4@5l@4@11@9@11@9@5xe" filled="f" stroked="f">
+                <v:stroke joinstyle="miter"/>
+                <v:formulas>
+                  <v:f eqn="if lineDrawn pixelLineWidth 0"/>
+                  <v:f eqn="sum @0 1 0"/>
+                  <v:f eqn="sum 0 0 @1"/>
+                  <v:f eqn="prod @2 1 2"/>
+                  <v:f eqn="prod @3 21600 pixelWidth"/>
+                  <v:f eqn="prod @3 21600 pixelHeight"/>
+                  <v:f eqn="sum @0 0 1"/>
+                  <v:f eqn="prod @6 1 2"/>
+                  <v:f eqn="prod @7 21600 pixelWidth"/>
+                  <v:f eqn="sum @8 21600 0"/>
+                  <v:f eqn="prod @7 21600 pixelHeight"/>
+                  <v:f eqn="sum @10 21600 0"/>
+                </v:formulas>
+                <v:path o:extrusionok="f" gradientshapeok="t" o:connecttype="rect"/>
+                <o:lock v:ext="edit" aspectratio="t"/>
+              </v:shapetype>
+              <v:shape id="Ink 6" o:spid="_x0000_s1026" type="#_x0000_t75" style="position:absolute;margin-left:166.45pt;margin-top:-1.1pt;width:14.9pt;height:39.25pt;z-index:251664384;visibility:visible;mso-wrap-style:square;mso-wrap-distance-left:9pt;mso-wrap-distance-top:0;mso-wrap-distance-right:9pt;mso-wrap-distance-bottom:0;mso-position-horizontal:absolute;mso-position-horizontal-relative:text;mso-position-vertical:absolute;mso-position-vertical-relative:text" o:gfxdata="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">
+                <v:imagedata r:id="rId6" o:title=""/>
+                <o:lock v:ext="edit" rotation="t" aspectratio="f"/>
+              </v:shape>
+            </w:pict>
+          </mc:Fallback>
+        </mc:AlternateContent>
+      </w:r>
+      <w:r>
+        <w:rPr>
+          <w:noProof/>
+          <w:lang w:val="en-US"/>
+        </w:rPr>
+        <mc:AlternateContent>
+          <mc:Choice Requires="wpi">
+            <w:drawing>
+              <wp:anchor distT="0" distB="0" distL="114300" distR="114300" simplePos="0" relativeHeight="251663360" behindDoc="0" locked="0" layoutInCell="1" allowOverlap="1" wp14:anchorId="062B8E39" wp14:editId="3180987B">
+                <wp:simplePos x="0" y="0"/>
+                <wp:positionH relativeFrom="column">
+                  <wp:posOffset>1755767</wp:posOffset>
+                </wp:positionH>
+                <wp:positionV relativeFrom="paragraph">
+                  <wp:posOffset>-34696</wp:posOffset>
+                </wp:positionV>
+                <wp:extent cx="128880" cy="512640"/>
+                <wp:effectExtent l="57150" t="38100" r="24130" b="20955"/>
+                <wp:wrapNone/>
+                <wp:docPr id="5" name="Ink 5"/>
+                <wp:cNvGraphicFramePr>
+                  <a:graphicFrameLocks xmlns:a="http://schemas.openxmlformats.org/drawingml/2006/main"/>
+                </wp:cNvGraphicFramePr>
+                <a:graphic xmlns:a="http://schemas.openxmlformats.org/drawingml/2006/main">
+                  <a:graphicData uri="http://schemas.microsoft.com/office/word/2010/wordprocessingInk">
+                    <w14:contentPart bwMode="auto" r:id="rId7">
+                      <w14:nvContentPartPr>
+                        <w14:cNvContentPartPr>
+                          <a14:cpLocks xmlns:a14="http://schemas.microsoft.com/office/drawing/2010/main" noRot="1"/>
+                        </w14:cNvContentPartPr>
+                      </w14:nvContentPartPr>
+                      <w14:xfrm>
+                        <a:off x="0" y="0"/>
+                        <a:ext cx="128880" cy="512640"/>
+                      </w14:xfrm>
+                    </w14:contentPart>
+                  </a:graphicData>
+                </a:graphic>
+              </wp:anchor>
+            </w:drawing>
+          </mc:Choice>
+          <mc:Fallback>
+            <w:pict>
+              <v:shape w14:anchorId="16E24302" id="Ink 5" o:spid="_x0000_s1026" type="#_x0000_t75" style="position:absolute;margin-left:137.55pt;margin-top:-3.45pt;width:11.6pt;height:41.75pt;z-index:251663360;visibility:visible;mso-wrap-style:square;mso-wrap-distance-left:9pt;mso-wrap-distance-top:0;mso-wrap-distance-right:9pt;mso-wrap-distance-bottom:0;mso-position-horizontal:absolute;mso-position-horizontal-relative:text;mso-position-vertical:absolute;mso-position-vertical-relative:text" o:gfxdata="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">
+                <v:imagedata r:id="rId8" o:title=""/>
+                <o:lock v:ext="edit" rotation="t" aspectratio="f"/>
+              </v:shape>
+            </w:pict>
+          </mc:Fallback>
+        </mc:AlternateContent>
+      </w:r>
+      <w:r>
+        <w:rPr>
+          <w:noProof/>
+          <w:lang w:val="en-US"/>
+        </w:rPr>
+        <mc:AlternateContent>
+          <mc:Choice Requires="wpi">
+            <w:drawing>
+              <wp:anchor distT="0" distB="0" distL="114300" distR="114300" simplePos="0" relativeHeight="251662336" behindDoc="0" locked="0" layoutInCell="1" allowOverlap="1" wp14:anchorId="65FF2D81" wp14:editId="7458024F">
+                <wp:simplePos x="0" y="0"/>
+                <wp:positionH relativeFrom="column">
+                  <wp:posOffset>1080770</wp:posOffset>
+                </wp:positionH>
+                <wp:positionV relativeFrom="paragraph">
+                  <wp:posOffset>-20955</wp:posOffset>
+                </wp:positionV>
+                <wp:extent cx="114300" cy="519480"/>
+                <wp:effectExtent l="38100" t="38100" r="38100" b="33020"/>
+                <wp:wrapNone/>
+                <wp:docPr id="4" name="Ink 4"/>
+                <wp:cNvGraphicFramePr>
+                  <a:graphicFrameLocks xmlns:a="http://schemas.openxmlformats.org/drawingml/2006/main"/>
+                </wp:cNvGraphicFramePr>
+                <a:graphic xmlns:a="http://schemas.openxmlformats.org/drawingml/2006/main">
+                  <a:graphicData uri="http://schemas.microsoft.com/office/word/2010/wordprocessingInk">
+                    <w14:contentPart bwMode="auto" r:id="rId9">
+                      <w14:nvContentPartPr>
+                        <w14:cNvContentPartPr>
+                          <a14:cpLocks xmlns:a14="http://schemas.microsoft.com/office/drawing/2010/main" noRot="1"/>
+                        </w14:cNvContentPartPr>
+                      </w14:nvContentPartPr>
+                      <w14:xfrm>
+                        <a:off x="0" y="0"/>
+                        <a:ext cx="114300" cy="519480"/>
+                      </w14:xfrm>
+                    </w14:contentPart>
+                  </a:graphicData>
+                </a:graphic>
+              </wp:anchor>
+            </w:drawing>
+          </mc:Choice>
+          <mc:Fallback>
+            <w:pict>
+              <v:shape w14:anchorId="344F5737" id="Ink 4" o:spid="_x0000_s1026" type="#_x0000_t75" style="position:absolute;margin-left:84.4pt;margin-top:-2.35pt;width:10.4pt;height:42.3pt;z-index:251662336;visibility:visible;mso-wrap-style:square;mso-wrap-distance-left:9pt;mso-wrap-distance-top:0;mso-wrap-distance-right:9pt;mso-wrap-distance-bottom:0;mso-position-horizontal:absolute;mso-position-horizontal-relative:text;mso-position-vertical:absolute;mso-position-vertical-relative:text" o:gfxdata="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">
+                <v:imagedata r:id="rId10" o:title=""/>
+                <o:lock v:ext="edit" rotation="t" aspectratio="f"/>
+              </v:shape>
+            </w:pict>
+          </mc:Fallback>
+        </mc:AlternateContent>
+      </w:r>
+      <w:r>
+        <w:rPr>
+          <w:noProof/>
+          <w:lang w:val="en-US"/>
+        </w:rPr>
+        <mc:AlternateContent>
+          <mc:Choice Requires="wpi">
+            <w:drawing>
+              <wp:anchor distT="0" distB="0" distL="114300" distR="114300" simplePos="0" relativeHeight="251659264" behindDoc="0" locked="0" layoutInCell="1" allowOverlap="1" wp14:anchorId="612DFFF5" wp14:editId="364E0CA0">
+                <wp:simplePos x="0" y="0"/>
+                <wp:positionH relativeFrom="column">
+                  <wp:posOffset>380567</wp:posOffset>
+                </wp:positionH>
+                <wp:positionV relativeFrom="paragraph">
+                  <wp:posOffset>17144</wp:posOffset>
+                </wp:positionV>
+                <wp:extent cx="96480" cy="454680"/>
+                <wp:effectExtent l="38100" t="38100" r="37465" b="21590"/>
+                <wp:wrapNone/>
+                <wp:docPr id="1" name="Ink 1"/>
+                <wp:cNvGraphicFramePr>
+                  <a:graphicFrameLocks xmlns:a="http://schemas.openxmlformats.org/drawingml/2006/main"/>
+                </wp:cNvGraphicFramePr>
+                <a:graphic xmlns:a="http://schemas.openxmlformats.org/drawingml/2006/main">
+                  <a:graphicData uri="http://schemas.microsoft.com/office/word/2010/wordprocessingInk">
+                    <w14:contentPart bwMode="auto" r:id="rId11">
+                      <w14:nvContentPartPr>
+                        <w14:cNvContentPartPr>
+                          <a14:cpLocks xmlns:a14="http://schemas.microsoft.com/office/drawing/2010/main" noRot="1"/>
+                        </w14:cNvContentPartPr>
+                      </w14:nvContentPartPr>
+                      <w14:xfrm>
+                        <a:off x="0" y="0"/>
+                        <a:ext cx="96480" cy="454680"/>
+                      </w14:xfrm>
+                    </w14:contentPart>
+                  </a:graphicData>
+                </a:graphic>
+              </wp:anchor>
+            </w:drawing>
+          </mc:Choice>
+          <mc:Fallback>
+            <w:pict>
+              <v:shape w14:anchorId="2263781A" id="Ink 1" o:spid="_x0000_s1026" type="#_x0000_t75" style="position:absolute;margin-left:29.25pt;margin-top:.65pt;width:9.05pt;height:37.2pt;z-index:251659264;visibility:visible;mso-wrap-style:square;mso-wrap-distance-left:9pt;mso-wrap-distance-top:0;mso-wrap-distance-right:9pt;mso-wrap-distance-bottom:0;mso-position-horizontal:absolute;mso-position-horizontal-relative:text;mso-position-vertical:absolute;mso-position-vertical-relative:text" o:gfxdata="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">
+                <v:imagedata r:id="rId12" o:title=""/>
+                <o:lock v:ext="edit" rotation="t" aspectratio="f"/>
+              </v:shape>
+            </w:pict>
+          </mc:Fallback>
+        </mc:AlternateContent>
+      </w:r>
+      <w:r>
+        <w:rPr>
+          <w:lang w:val="en-US"/>
+        </w:rPr>
+        <w:t xml:space="preserve">Y = </w:t>
+      </w:r>
+      <w:r>
+        <w:rPr>
+          <w:lang w:val="en-US"/>
+        </w:rPr>
+        <w:tab/>
+        <w:t>0</w:t>
+      </w:r>
+      <w:r>
+        <w:rPr>
+          <w:lang w:val="en-US"/>
+        </w:rPr>
+        <w:tab/>
+        <w:t>1/3</w:t>
+      </w:r>
+      <w:r>
+        <w:rPr>
+          <w:lang w:val="en-US"/>
+        </w:rPr>
+        <w:tab/>
+        <w:t xml:space="preserve">Y + </w:t>
+      </w:r>
+      <w:r>
+        <w:rPr>
+          <w:lang w:val="en-US"/>
+        </w:rPr>
+        <w:tab/>
+        <w:t>0</w:t>
+      </w:r>
+    </w:p>
+    <w:p>
+      <w:pPr>
+        <w:rPr>
+          <w:lang w:val="en-US"/>
+        </w:rPr>
+      </w:pPr>
+      <w:r>
+        <w:rPr>
+          <w:lang w:val="en-US"/>
+        </w:rPr>
+        <w:tab/>
+        <w:t>1/3</w:t>
+      </w:r>
+      <w:r>
+        <w:rPr>
+          <w:lang w:val="en-US"/>
+        </w:rPr>
+        <w:tab/>
+        <w:t>-5/9</w:t>
+      </w:r>
+      <w:r>
+        <w:rPr>
+          <w:lang w:val="en-US"/>
+        </w:rPr>
+        <w:tab/>
+      </w:r>
+      <w:r>
+        <w:rPr>
+          <w:lang w:val="en-US"/>
+        </w:rPr>
+        <w:tab/>
+        <w:t>-4 2/3</w:t>
+      </w:r>
+    </w:p>
+    <w:p>
+      <w:pPr>
+        <w:rPr>
+          <w:lang w:val="en-US"/>
+        </w:rPr>
+      </w:pPr>
+    </w:p>
+    <w:p>
+      <w:pPr>
+        <w:rPr>
+          <w:lang w:val="en-US"/>
+        </w:rPr>
+      </w:pPr>
+    </w:p>
+    <w:p>
+      <w:pPr>
+        <w:rPr>
+          <w:lang w:val="en-US"/>
+        </w:rPr>
+      </w:pPr>
+      <w:r>
+        <w:rPr>
+          <w:lang w:val="en-US"/>
+        </w:rPr>
+        <w:t>C</w:t>
+      </w:r>
+    </w:p>
+    <w:p>
+      <w:pPr>
+        <w:rPr>
+          <w:lang w:val="en-US"/>
+        </w:rPr>
+      </w:pPr>
+      <w:proofErr w:type="spellStart"/>
+      <w:r>
+        <w:rPr>
+          <w:lang w:val="en-US"/>
+        </w:rPr>
+        <w:t>Ygyi</w:t>
+      </w:r>
+      <w:proofErr w:type="spellEnd"/>
+      <w:r>
+        <w:rPr>
+          <w:lang w:val="en-US"/>
+        </w:rPr>
+        <w:t xml:space="preserve"> = “</w:t>
+      </w:r>
+      <w:proofErr w:type="spellStart"/>
+      <w:r>
+        <w:rPr>
+          <w:lang w:val="en-US"/>
+        </w:rPr>
+        <w:t>cacy</w:t>
+      </w:r>
+      <w:proofErr w:type="spellEnd"/>
+      <w:r>
+        <w:rPr>
+          <w:lang w:val="en-US"/>
+        </w:rPr>
+        <w:t>”</w:t>
+      </w:r>
+    </w:p>
+    <w:p>
+      <w:pPr>
+        <w:rPr>
+          <w:lang w:val="en-US"/>
+        </w:rPr>
+      </w:pPr>
+    </w:p>
+    <w:p>
+      <w:pPr>
+        <w:rPr>
+          <w:lang w:val="en-US"/>
+        </w:rPr>
+      </w:pPr>
+      <w:r>
+        <w:rPr>
+          <w:lang w:val="en-US"/>
+        </w:rPr>
+        <w:t>D</w:t>
+      </w:r>
+    </w:p>
+    <w:p>
+      <w:pPr>
+        <w:numPr>
+          <w:ilvl w:val="0"/>
+          <w:numId w:val="1"/>
+        </w:numPr>
+      </w:pPr>
+      <w:r>
+        <w:t>A Hill cipher uses a matrix key, which is typically randomly generated. Without knowledge of the key, Eve cannot decrypt any other messages encrypted with the same key.</w:t>
+      </w:r>
+    </w:p>
+    <w:p>
+      <w:pPr>
+        <w:numPr>
+          <w:ilvl w:val="0"/>
+          <w:numId w:val="1"/>
+        </w:numPr>
+      </w:pPr>
+      <w:r>
+        <w:t>Even if Eve were to guess the key size and matrix, she would still need to invert the matrix in order to decrypt other messages. Inverting a matrix is a computationally expensive operation, especially for larger matrices.</w:t>
+      </w:r>
+    </w:p>
+    <w:p>
+      <w:pPr>
+        <w:numPr>
+          <w:ilvl w:val="0"/>
+          <w:numId w:val="1"/>
+        </w:numPr>
+      </w:pPr>
+      <w:r>
+        <w:t>The known plaintext attack is only effective if the plaintext and ciphertext are from the same message. If Eve has access to the plaintext and ciphertext of different messages, she cannot use the known plaintext attack to break the cipher.</w:t>
+      </w:r>
     </w:p>
     <w:p>
       <w:pPr>
@@ -866,6 +1593,127 @@
     </w:sectPr>
   </w:body>
 </w:document>
+</file>
+
+<file path=word/numbering.xml><?xml version="1.0" encoding="utf-8"?>
+<w:numbering xmlns:wpc="http://schemas.microsoft.com/office/word/2010/wordprocessingCanvas" xmlns:cx="http://schemas.microsoft.com/office/drawing/2014/chartex" xmlns:cx1="http://schemas.microsoft.com/office/drawing/2015/9/8/chartex" xmlns:cx2="http://schemas.microsoft.com/office/drawing/2015/10/21/chartex" xmlns:cx3="http://schemas.microsoft.com/office/drawing/2016/5/9/chartex" xmlns:cx4="http://schemas.microsoft.com/office/drawing/2016/5/10/chartex" xmlns:cx5="http://schemas.microsoft.com/office/drawing/2016/5/11/chartex" xmlns:cx6="http://schemas.microsoft.com/office/drawing/2016/5/12/chartex" xmlns:cx7="http://schemas.microsoft.com/office/drawing/2016/5/13/chartex" xmlns:cx8="http://schemas.microsoft.com/office/drawing/2016/5/14/chartex" xmlns:mc="http://schemas.openxmlformats.org/markup-compatibility/2006" xmlns:aink="http://schemas.microsoft.com/office/drawing/2016/ink" xmlns:am3d="http://schemas.microsoft.com/office/drawing/2017/model3d" xmlns:o="urn:schemas-microsoft-com:office:office" xmlns:oel="http://schemas.microsoft.com/office/2019/extlst" xmlns:r="http://schemas.openxmlformats.org/officeDocument/2006/relationships" xmlns:m="http://schemas.openxmlformats.org/officeDocument/2006/math" xmlns:v="urn:schemas-microsoft-com:vml" xmlns:wp14="http://schemas.microsoft.com/office/word/2010/wordprocessingDrawing" xmlns:wp="http://schemas.openxmlformats.org/drawingml/2006/wordprocessingDrawing" xmlns:w10="urn:schemas-microsoft-com:office:word" xmlns:w="http://schemas.openxmlformats.org/wordprocessingml/2006/main" xmlns:w14="http://schemas.microsoft.com/office/word/2010/wordml" xmlns:w15="http://schemas.microsoft.com/office/word/2012/wordml" xmlns:w16cex="http://schemas.microsoft.com/office/word/2018/wordml/cex" xmlns:w16cid="http://schemas.microsoft.com/office/word/2016/wordml/cid" xmlns:w16="http://schemas.microsoft.com/office/word/2018/wordml" xmlns:w16sdtdh="http://schemas.microsoft.com/office/word/2020/wordml/sdtdatahash" xmlns:w16se="http://schemas.microsoft.com/office/word/2015/wordml/symex" xmlns:wpg="http://schemas.microsoft.com/office/word/2010/wordprocessingGroup" xmlns:wpi="http://schemas.microsoft.com/office/word/2010/wordprocessingInk" xmlns:wne="http://schemas.microsoft.com/office/word/2006/wordml" xmlns:wps="http://schemas.microsoft.com/office/word/2010/wordprocessingShape" mc:Ignorable="w14 w15 w16se w16cid w16 w16cex w16sdtdh wp14">
+  <w:abstractNum w:abstractNumId="0" w15:restartNumberingAfterBreak="0">
+    <w:nsid w:val="75190AB4"/>
+    <w:multiLevelType w:val="multilevel"/>
+    <w:tmpl w:val="96FA5A86"/>
+    <w:lvl w:ilvl="0">
+      <w:start w:val="1"/>
+      <w:numFmt w:val="decimal"/>
+      <w:lvlText w:val="%1."/>
+      <w:lvlJc w:val="left"/>
+      <w:pPr>
+        <w:tabs>
+          <w:tab w:val="num" w:pos="720"/>
+        </w:tabs>
+        <w:ind w:left="720" w:hanging="360"/>
+      </w:pPr>
+    </w:lvl>
+    <w:lvl w:ilvl="1" w:tentative="1">
+      <w:start w:val="1"/>
+      <w:numFmt w:val="decimal"/>
+      <w:lvlText w:val="%2."/>
+      <w:lvlJc w:val="left"/>
+      <w:pPr>
+        <w:tabs>
+          <w:tab w:val="num" w:pos="1440"/>
+        </w:tabs>
+        <w:ind w:left="1440" w:hanging="360"/>
+      </w:pPr>
+    </w:lvl>
+    <w:lvl w:ilvl="2" w:tentative="1">
+      <w:start w:val="1"/>
+      <w:numFmt w:val="decimal"/>
+      <w:lvlText w:val="%3."/>
+      <w:lvlJc w:val="left"/>
+      <w:pPr>
+        <w:tabs>
+          <w:tab w:val="num" w:pos="2160"/>
+        </w:tabs>
+        <w:ind w:left="2160" w:hanging="360"/>
+      </w:pPr>
+    </w:lvl>
+    <w:lvl w:ilvl="3" w:tentative="1">
+      <w:start w:val="1"/>
+      <w:numFmt w:val="decimal"/>
+      <w:lvlText w:val="%4."/>
+      <w:lvlJc w:val="left"/>
+      <w:pPr>
+        <w:tabs>
+          <w:tab w:val="num" w:pos="2880"/>
+        </w:tabs>
+        <w:ind w:left="2880" w:hanging="360"/>
+      </w:pPr>
+    </w:lvl>
+    <w:lvl w:ilvl="4" w:tentative="1">
+      <w:start w:val="1"/>
+      <w:numFmt w:val="decimal"/>
+      <w:lvlText w:val="%5."/>
+      <w:lvlJc w:val="left"/>
+      <w:pPr>
+        <w:tabs>
+          <w:tab w:val="num" w:pos="3600"/>
+        </w:tabs>
+        <w:ind w:left="3600" w:hanging="360"/>
+      </w:pPr>
+    </w:lvl>
+    <w:lvl w:ilvl="5" w:tentative="1">
+      <w:start w:val="1"/>
+      <w:numFmt w:val="decimal"/>
+      <w:lvlText w:val="%6."/>
+      <w:lvlJc w:val="left"/>
+      <w:pPr>
+        <w:tabs>
+          <w:tab w:val="num" w:pos="4320"/>
+        </w:tabs>
+        <w:ind w:left="4320" w:hanging="360"/>
+      </w:pPr>
+    </w:lvl>
+    <w:lvl w:ilvl="6" w:tentative="1">
+      <w:start w:val="1"/>
+      <w:numFmt w:val="decimal"/>
+      <w:lvlText w:val="%7."/>
+      <w:lvlJc w:val="left"/>
+      <w:pPr>
+        <w:tabs>
+          <w:tab w:val="num" w:pos="5040"/>
+        </w:tabs>
+        <w:ind w:left="5040" w:hanging="360"/>
+      </w:pPr>
+    </w:lvl>
+    <w:lvl w:ilvl="7" w:tentative="1">
+      <w:start w:val="1"/>
+      <w:numFmt w:val="decimal"/>
+      <w:lvlText w:val="%8."/>
+      <w:lvlJc w:val="left"/>
+      <w:pPr>
+        <w:tabs>
+          <w:tab w:val="num" w:pos="5760"/>
+        </w:tabs>
+        <w:ind w:left="5760" w:hanging="360"/>
+      </w:pPr>
+    </w:lvl>
+    <w:lvl w:ilvl="8" w:tentative="1">
+      <w:start w:val="1"/>
+      <w:numFmt w:val="decimal"/>
+      <w:lvlText w:val="%9."/>
+      <w:lvlJc w:val="left"/>
+      <w:pPr>
+        <w:tabs>
+          <w:tab w:val="num" w:pos="6480"/>
+        </w:tabs>
+        <w:ind w:left="6480" w:hanging="360"/>
+      </w:pPr>
+    </w:lvl>
+  </w:abstractNum>
+  <w:num w:numId="1" w16cid:durableId="389502201">
+    <w:abstractNumId w:val="0"/>
+  </w:num>
+</w:numbering>
 </file>
 
 <file path=word/styles.xml><?xml version="1.0" encoding="utf-8"?>
@@ -1293,7 +2141,6 @@
   <w:style w:type="character" w:default="1" w:styleId="DefaultParagraphFont">
     <w:name w:val="Default Paragraph Font"/>
     <w:uiPriority w:val="1"/>
-    <w:semiHidden/>
     <w:unhideWhenUsed/>
   </w:style>
   <w:style w:type="table" w:default="1" w:styleId="TableNormal">
@@ -1333,6 +2180,115 @@
     </w:rPr>
   </w:style>
 </w:styles>
+</file>
+
+<file path=word/ink/ink1.xml><?xml version="1.0" encoding="utf-8"?>
+<inkml:ink xmlns:inkml="http://www.w3.org/2003/InkML">
+  <inkml:definitions>
+    <inkml:context xml:id="ctx0">
+      <inkml:inkSource xml:id="inkSrc0">
+        <inkml:traceFormat>
+          <inkml:channel name="X" type="integer" min="-2.14748E9" max="2.14748E9" units="cm"/>
+          <inkml:channel name="Y" type="integer" min="-2.14748E9" max="2.14748E9" units="cm"/>
+          <inkml:channel name="F" type="integer" max="32767" units="dev"/>
+        </inkml:traceFormat>
+        <inkml:channelProperties>
+          <inkml:channelProperty channel="X" name="resolution" value="1000" units="1/cm"/>
+          <inkml:channelProperty channel="Y" name="resolution" value="1000" units="1/cm"/>
+          <inkml:channelProperty channel="F" name="resolution" value="0" units="1/dev"/>
+        </inkml:channelProperties>
+      </inkml:inkSource>
+      <inkml:timestamp xml:id="ts0" timeString="2023-03-04T10:27:46.505"/>
+    </inkml:context>
+    <inkml:brush xml:id="br0">
+      <inkml:brushProperty name="width" value="0.05" units="cm"/>
+      <inkml:brushProperty name="height" value="0.05" units="cm"/>
+    </inkml:brush>
+  </inkml:definitions>
+  <inkml:trace contextRef="#ctx0" brushRef="#br0">0 1 24575,'79'4'0,"111"19"0,-116-12 0,-68-11 0,-1 1 0,1 1 0,0-1 0,-1 1 0,0 0 0,1 0 0,-1 0 0,0 1 0,0 0 0,0 0 0,-1 0 0,1 1 0,-1-1 0,1 1 0,3 4 0,-3-1 0,-1 0 0,1 0 0,-1 0 0,0 0 0,0 1 0,-1-1 0,0 1 0,-1 0 0,3 11 0,-1 15 0,0-1 0,-3 1 0,-1-1 0,-4 40 0,2-44 0,-11 121 0,-3 88 0,17-202 0,0 3 0,-2 1 0,-1-1 0,-13 69 0,5-54 0,-4 72 0,10-78 0,3-45 0,1-1 0,-1 1 0,1-1 0,-1 0 0,0 1 0,0-1 0,0 1 0,0-1 0,0 0 0,-1 0 0,1 0 0,-1 0 0,1 0 0,-1 0 0,0 0 0,0 0 0,0 0 0,0-1 0,0 1 0,0-1 0,0 0 0,-1 0 0,1 1 0,0-1 0,-1-1 0,1 1 0,-1 0 0,1-1 0,-1 1 0,-4 0 0,-10 0 0,0 0 0,1-1 0,-32-4 0,13 1 0,-73 0-1365,81 3-5461</inkml:trace>
+</inkml:ink>
+</file>
+
+<file path=word/ink/ink2.xml><?xml version="1.0" encoding="utf-8"?>
+<inkml:ink xmlns:inkml="http://www.w3.org/2003/InkML">
+  <inkml:definitions>
+    <inkml:context xml:id="ctx0">
+      <inkml:inkSource xml:id="inkSrc0">
+        <inkml:traceFormat>
+          <inkml:channel name="X" type="integer" min="-2.14748E9" max="2.14748E9" units="cm"/>
+          <inkml:channel name="Y" type="integer" min="-2.14748E9" max="2.14748E9" units="cm"/>
+          <inkml:channel name="F" type="integer" max="32767" units="dev"/>
+        </inkml:traceFormat>
+        <inkml:channelProperties>
+          <inkml:channelProperty channel="X" name="resolution" value="1000" units="1/cm"/>
+          <inkml:channelProperty channel="Y" name="resolution" value="1000" units="1/cm"/>
+          <inkml:channelProperty channel="F" name="resolution" value="0" units="1/dev"/>
+        </inkml:channelProperties>
+      </inkml:inkSource>
+      <inkml:timestamp xml:id="ts0" timeString="2023-03-04T10:27:44.589"/>
+    </inkml:context>
+    <inkml:brush xml:id="br0">
+      <inkml:brushProperty name="width" value="0.05" units="cm"/>
+      <inkml:brushProperty name="height" value="0.05" units="cm"/>
+    </inkml:brush>
+  </inkml:definitions>
+  <inkml:trace contextRef="#ctx0" brushRef="#br0">357 16 24575,'-163'-10'0,"136"7"0,23 2 0,-1 1 0,1-1 0,0 1 0,0 0 0,-1 0 0,1 0 0,0 1 0,-1 0 0,1 0 0,0 0 0,0 0 0,0 0 0,0 1 0,0 0 0,0 0 0,1 0 0,-1 0 0,0 1 0,1-1 0,0 1 0,-1 0 0,1 0 0,0 0 0,1 0 0,-1 1 0,1-1 0,-1 1 0,1 0 0,0-1 0,0 1 0,1 0 0,-1 0 0,-1 8 0,-7 35 0,2 1 0,2 0 0,1 87 0,-5 47 0,0-58 0,9 174 0,4-131 0,-4-106 0,2 71 0,0-129 0,0 0 0,0 0 0,0 0 0,0-1 0,1 1 0,-1 0 0,1 0 0,0-1 0,0 1 0,0-1 0,0 1 0,0-1 0,0 0 0,1 0 0,-1 0 0,1 0 0,-1 0 0,1-1 0,0 1 0,0-1 0,0 0 0,-1 1 0,6 0 0,10 4 0,1 0 0,30 4 0,-36-8 0,77 18-1365,-68-15-5461</inkml:trace>
+</inkml:ink>
+</file>
+
+<file path=word/ink/ink3.xml><?xml version="1.0" encoding="utf-8"?>
+<inkml:ink xmlns:inkml="http://www.w3.org/2003/InkML">
+  <inkml:definitions>
+    <inkml:context xml:id="ctx0">
+      <inkml:inkSource xml:id="inkSrc0">
+        <inkml:traceFormat>
+          <inkml:channel name="X" type="integer" min="-2.14748E9" max="2.14748E9" units="cm"/>
+          <inkml:channel name="Y" type="integer" min="-2.14748E9" max="2.14748E9" units="cm"/>
+          <inkml:channel name="F" type="integer" max="32767" units="dev"/>
+        </inkml:traceFormat>
+        <inkml:channelProperties>
+          <inkml:channelProperty channel="X" name="resolution" value="1000" units="1/cm"/>
+          <inkml:channelProperty channel="Y" name="resolution" value="1000" units="1/cm"/>
+          <inkml:channelProperty channel="F" name="resolution" value="0" units="1/dev"/>
+        </inkml:channelProperties>
+      </inkml:inkSource>
+      <inkml:timestamp xml:id="ts0" timeString="2023-03-04T10:27:09.708"/>
+    </inkml:context>
+    <inkml:brush xml:id="br0">
+      <inkml:brushProperty name="width" value="0.05" units="cm"/>
+      <inkml:brushProperty name="height" value="0.05" units="cm"/>
+    </inkml:brush>
+  </inkml:definitions>
+  <inkml:trace contextRef="#ctx0" brushRef="#br0">0 1 24575,'29'14'0,"186"83"0,-210-95 0,-1 0 0,1 0 0,-1 1 0,0 0 0,0 0 0,0 0 0,0 0 0,-1 1 0,1 0 0,-1-1 0,0 1 0,0 0 0,0 1 0,0-1 0,-1 0 0,0 1 0,0 0 0,0-1 0,-1 1 0,1 0 0,-1 0 0,0 0 0,0 6 0,2 15 0,-2 1 0,0-1 0,-5 36 0,1-16 0,1 3-1365,2-29-5461</inkml:trace>
+  <inkml:trace contextRef="#ctx0" brushRef="#br0" timeOffset="870.77">311 508 24575,'0'624'0,"-2"-586"0,-8 46 0,-1 28 0,11-109 11,0 0 0,0 0 0,-1-1-1,1 1 1,-1 0 0,1 0 0,-1 0 0,0 0-1,0 0 1,0-1 0,-1 1 0,1 0 0,-1-1-1,1 1 1,-1-1 0,0 0 0,0 1 0,0-1-1,0 0 1,0 0 0,0 0 0,-1 0 0,1-1-1,-1 1 1,1-1 0,-1 1 0,0-1 0,1 0-1,-1 0 1,-5 1 0,-6 0-195,-1 0 0,1-1 0,-1 0 0,1-1 0,-17-2 0,14 1-412,-4 0-6230</inkml:trace>
+</inkml:ink>
+</file>
+
+<file path=word/ink/ink4.xml><?xml version="1.0" encoding="utf-8"?>
+<inkml:ink xmlns:inkml="http://www.w3.org/2003/InkML">
+  <inkml:definitions>
+    <inkml:context xml:id="ctx0">
+      <inkml:inkSource xml:id="inkSrc0">
+        <inkml:traceFormat>
+          <inkml:channel name="X" type="integer" min="-2.14748E9" max="2.14748E9" units="cm"/>
+          <inkml:channel name="Y" type="integer" min="-2.14748E9" max="2.14748E9" units="cm"/>
+          <inkml:channel name="F" type="integer" max="32767" units="dev"/>
+        </inkml:traceFormat>
+        <inkml:channelProperties>
+          <inkml:channelProperty channel="X" name="resolution" value="1000" units="1/cm"/>
+          <inkml:channelProperty channel="Y" name="resolution" value="1000" units="1/cm"/>
+          <inkml:channelProperty channel="F" name="resolution" value="0" units="1/dev"/>
+        </inkml:channelProperties>
+      </inkml:inkSource>
+      <inkml:timestamp xml:id="ts0" timeString="2023-03-04T10:27:08.028"/>
+    </inkml:context>
+    <inkml:brush xml:id="br0">
+      <inkml:brushProperty name="width" value="0.05" units="cm"/>
+      <inkml:brushProperty name="height" value="0.05" units="cm"/>
+    </inkml:brush>
+  </inkml:definitions>
+  <inkml:trace contextRef="#ctx0" brushRef="#br0">267 5 24575,'-62'-2'0,"33"0"0,1 2 0,-51 5 0,76-4 0,0 0 0,1 0 0,-1 0 0,1 0 0,-1 1 0,1-1 0,-1 1 0,1 0 0,0-1 0,0 1 0,0 0 0,0 0 0,0 0 0,0 1 0,0-1 0,1 0 0,-1 1 0,1-1 0,0 1 0,0 0 0,0-1 0,0 1 0,0 0 0,0-1 0,1 1 0,-1 0 0,1 5 0,-2 11 0,1 0 0,1 1 0,2 19 0,-1-16 0,1 22 0,-1 276 0,-12-237 0,6-51 0,-1 52 0,4 45 0,5 135 0,-2-262 0,0 1 0,0-1 0,0 0 0,0 0 0,0 1 0,1-1 0,-1 0 0,1 0 0,0 0 0,0-1 0,0 1 0,0 0 0,1-1 0,-1 1 0,1-1 0,-1 0 0,1 0 0,0 0 0,0 0 0,0 0 0,0-1 0,4 2 0,10 5 0,0-2 0,36 9 0,-29-9 0,30 6-1365,-32-9-5461</inkml:trace>
+</inkml:ink>
 </file>
 
 <file path=word/theme/theme1.xml><?xml version="1.0" encoding="utf-8"?>

</xml_diff>